<commit_message>
Specifications for API Rest and database (gamification)
</commit_message>
<xml_diff>
--- a/gamifications_specifications/mockups_gamification.docx
+++ b/gamifications_specifications/mockups_gamification.docx
@@ -185,10 +185,7 @@
                         <w:txbxContent>
                           <w:p>
                             <w:r>
-                              <w:t xml:space="preserve">Points : 45 / </w:t>
-                            </w:r>
-                            <w:r>
-                              <w:t>895</w:t>
+                              <w:t>Points : 45 / 895</w:t>
                             </w:r>
                           </w:p>
                         </w:txbxContent>
@@ -476,7 +473,6 @@
           </mc:Fallback>
         </mc:AlternateContent>
       </w:r>
-      <w:bookmarkStart w:id="0" w:name="_GoBack"/>
       <w:r>
         <w:rPr>
           <w:noProof/>
@@ -569,7 +565,6 @@
           </mc:Fallback>
         </mc:AlternateContent>
       </w:r>
-      <w:bookmarkEnd w:id="0"/>
     </w:p>
     <w:p>
       <w:proofErr w:type="spellStart"/>
@@ -975,79 +970,6 @@
                           <a:noAutofit/>
                         </wps:bodyPr>
                       </wps:wsp>
-                      <wps:wsp>
-                        <wps:cNvPr id="15" name="Zone de texte 2"/>
-                        <wps:cNvSpPr txBox="1">
-                          <a:spLocks noChangeArrowheads="1"/>
-                        </wps:cNvSpPr>
-                        <wps:spPr bwMode="auto">
-                          <a:xfrm>
-                            <a:off x="3109798" y="560443"/>
-                            <a:ext cx="2055495" cy="270510"/>
-                          </a:xfrm>
-                          <a:prstGeom prst="rect">
-                            <a:avLst/>
-                          </a:prstGeom>
-                          <a:solidFill>
-                            <a:srgbClr val="FFFFFF"/>
-                          </a:solidFill>
-                          <a:ln w="9525">
-                            <a:solidFill>
-                              <a:srgbClr val="000000"/>
-                            </a:solidFill>
-                            <a:miter lim="800000"/>
-                            <a:headEnd/>
-                            <a:tailEnd/>
-                          </a:ln>
-                        </wps:spPr>
-                        <wps:txbx>
-                          <w:txbxContent>
-                            <w:p>
-                              <w:pPr>
-                                <w:pStyle w:val="NormalWeb"/>
-                                <w:spacing w:before="0" w:beforeAutospacing="0" w:after="200" w:afterAutospacing="0" w:line="276" w:lineRule="auto"/>
-                              </w:pPr>
-                              <w:r>
-                                <w:rPr>
-                                  <w:rFonts w:ascii="Calibri" w:eastAsia="Calibri" w:hAnsi="Calibri"/>
-                                  <w:sz w:val="22"/>
-                                  <w:szCs w:val="22"/>
-                                </w:rPr>
-                                <w:t xml:space="preserve">Positives votes </w:t>
-                              </w:r>
-                              <w:proofErr w:type="spellStart"/>
-                              <w:r>
-                                <w:rPr>
-                                  <w:rFonts w:ascii="Calibri" w:eastAsia="Calibri" w:hAnsi="Calibri"/>
-                                  <w:sz w:val="22"/>
-                                  <w:szCs w:val="22"/>
-                                </w:rPr>
-                                <w:t>percent</w:t>
-                              </w:r>
-                              <w:r>
-                                <w:rPr>
-                                  <w:rFonts w:ascii="Calibri" w:eastAsia="Calibri" w:hAnsi="Calibri"/>
-                                  <w:sz w:val="22"/>
-                                  <w:szCs w:val="22"/>
-                                </w:rPr>
-                                <w:t>age</w:t>
-                              </w:r>
-                              <w:proofErr w:type="spellEnd"/>
-                              <w:r>
-                                <w:rPr>
-                                  <w:rFonts w:ascii="Calibri" w:eastAsia="Calibri" w:hAnsi="Calibri"/>
-                                  <w:sz w:val="22"/>
-                                  <w:szCs w:val="22"/>
-                                </w:rPr>
-                                <w:t xml:space="preserve"> : 34 % </w:t>
-                              </w:r>
-                            </w:p>
-                          </w:txbxContent>
-                        </wps:txbx>
-                        <wps:bodyPr rot="0" vert="horz" wrap="square" lIns="91440" tIns="45720" rIns="91440" bIns="45720" anchor="t" anchorCtr="0">
-                          <a:noAutofit/>
-                        </wps:bodyPr>
-                      </wps:wsp>
                     </wpc:wpc>
                   </a:graphicData>
                 </a:graphic>
@@ -1056,7 +978,7 @@
           </mc:Choice>
           <mc:Fallback>
             <w:pict>
-              <v:group id="Zone de dessin 4" o:spid="_x0000_s1030" editas="canvas" style="width:6in;height:121.4pt;mso-position-horizontal-relative:char;mso-position-vertical-relative:line" coordsize="54864,15417" o:gfxdata="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">
+              <v:group id="Zone de dessin 4" o:spid="_x0000_s1030" editas="canvas" style="width:6in;height:121.4pt;mso-position-horizontal-relative:char;mso-position-vertical-relative:line" coordsize="54864,15417" o:gfxdata="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">
                 <v:shapetype id="_x0000_t75" coordsize="21600,21600" o:spt="75" o:preferrelative="t" path="m@4@5l@4@11@9@11@9@5xe" filled="f" stroked="f">
                   <v:stroke joinstyle="miter"/>
                   <v:formulas>
@@ -1081,6 +1003,10 @@
                   <v:path o:connecttype="none"/>
                 </v:shape>
                 <v:roundrect id="Rectangle à coins arrondis 3" o:spid="_x0000_s1032" style="position:absolute;left:1134;top:1201;width:50926;height:13149;visibility:visible;mso-wrap-style:square;v-text-anchor:middle" arcsize="10923f" o:gfxdata="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" fillcolor="white [3201]" strokecolor="#f79646 [3209]" strokeweight="2pt"/>
+                <v:shapetype id="_x0000_t202" coordsize="21600,21600" o:spt="202" path="m,l,21600r21600,l21600,xe">
+                  <v:stroke joinstyle="miter"/>
+                  <v:path gradientshapeok="t" o:connecttype="rect"/>
+                </v:shapetype>
                 <v:shape id="_x0000_s1033" type="#_x0000_t202" style="position:absolute;left:3401;top:2466;width:20894;height:2730;visibility:visible;mso-wrap-style:square;v-text-anchor:top" o:gfxdata="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">
                   <v:textbox>
                     <w:txbxContent>
@@ -1302,52 +1228,6 @@
                             <w:szCs w:val="22"/>
                           </w:rPr>
                           <w:t xml:space="preserve"> : 32 </w:t>
-                        </w:r>
-                      </w:p>
-                    </w:txbxContent>
-                  </v:textbox>
-                </v:shape>
-                <v:shape id="_x0000_s1037" type="#_x0000_t202" style="position:absolute;left:31097;top:5604;width:20555;height:2705;visibility:visible;mso-wrap-style:square;v-text-anchor:top" o:gfxdata="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">
-                  <v:textbox>
-                    <w:txbxContent>
-                      <w:p>
-                        <w:pPr>
-                          <w:pStyle w:val="NormalWeb"/>
-                          <w:spacing w:before="0" w:beforeAutospacing="0" w:after="200" w:afterAutospacing="0" w:line="276" w:lineRule="auto"/>
-                        </w:pPr>
-                        <w:r>
-                          <w:rPr>
-                            <w:rFonts w:ascii="Calibri" w:eastAsia="Calibri" w:hAnsi="Calibri"/>
-                            <w:sz w:val="22"/>
-                            <w:szCs w:val="22"/>
-                          </w:rPr>
-                          <w:t xml:space="preserve">Positives votes </w:t>
-                        </w:r>
-                        <w:proofErr w:type="spellStart"/>
-                        <w:r>
-                          <w:rPr>
-                            <w:rFonts w:ascii="Calibri" w:eastAsia="Calibri" w:hAnsi="Calibri"/>
-                            <w:sz w:val="22"/>
-                            <w:szCs w:val="22"/>
-                          </w:rPr>
-                          <w:t>percent</w:t>
-                        </w:r>
-                        <w:r>
-                          <w:rPr>
-                            <w:rFonts w:ascii="Calibri" w:eastAsia="Calibri" w:hAnsi="Calibri"/>
-                            <w:sz w:val="22"/>
-                            <w:szCs w:val="22"/>
-                          </w:rPr>
-                          <w:t>age</w:t>
-                        </w:r>
-                        <w:proofErr w:type="spellEnd"/>
-                        <w:r>
-                          <w:rPr>
-                            <w:rFonts w:ascii="Calibri" w:eastAsia="Calibri" w:hAnsi="Calibri"/>
-                            <w:sz w:val="22"/>
-                            <w:szCs w:val="22"/>
-                          </w:rPr>
-                          <w:t xml:space="preserve"> : 34 % </w:t>
                         </w:r>
                       </w:p>
                     </w:txbxContent>
@@ -1544,7 +1424,17 @@
                                   <w:sz w:val="22"/>
                                   <w:szCs w:val="22"/>
                                 </w:rPr>
-                                <w:t>asked</w:t>
+                                <w:t>a</w:t>
+                              </w:r>
+                              <w:bookmarkStart w:id="0" w:name="_GoBack"/>
+                              <w:bookmarkEnd w:id="0"/>
+                              <w:r>
+                                <w:rPr>
+                                  <w:rFonts w:ascii="Calibri" w:eastAsia="Calibri" w:hAnsi="Calibri"/>
+                                  <w:sz w:val="22"/>
+                                  <w:szCs w:val="22"/>
+                                </w:rPr>
+                                <w:t>sked</w:t>
                               </w:r>
                               <w:proofErr w:type="spellEnd"/>
                               <w:r>

</xml_diff>